<commit_message>
TS 1.1-1.8 Kramam final files
</commit_message>
<xml_diff>
--- a/TS-Kramam/TS-1.8/TS 1.8 Tamil Krama Paatam Corrections.docx
+++ b/TS-Kramam/TS-1.8/TS 1.8 Tamil Krama Paatam Corrections.docx
@@ -120,16 +120,14 @@
         <w:spacing w:before="0" w:line="240" w:lineRule="auto"/>
         <w:jc w:val="center"/>
         <w:rPr>
-          <w:bCs/>
-          <w:sz w:val="32"/>
-          <w:szCs w:val="32"/>
+          <w:b/>
+          <w:szCs w:val="24"/>
         </w:rPr>
       </w:pPr>
       <w:r>
         <w:rPr>
-          <w:bCs/>
-          <w:sz w:val="32"/>
-          <w:szCs w:val="32"/>
+          <w:b/>
+          <w:szCs w:val="24"/>
         </w:rPr>
         <w:t>(ignore those which are already incorporated in your book’s version and date)</w:t>
       </w:r>
@@ -163,12 +161,16 @@
               <w:spacing w:before="0" w:line="240" w:lineRule="auto"/>
               <w:jc w:val="center"/>
               <w:rPr>
+                <w:b/>
+                <w:bCs/>
                 <w:sz w:val="32"/>
                 <w:szCs w:val="32"/>
               </w:rPr>
             </w:pPr>
             <w:r>
               <w:rPr>
+                <w:b/>
+                <w:bCs/>
                 <w:sz w:val="32"/>
                 <w:szCs w:val="32"/>
               </w:rPr>
@@ -180,12 +182,16 @@
               <w:spacing w:before="0" w:line="240" w:lineRule="auto"/>
               <w:jc w:val="center"/>
               <w:rPr>
+                <w:b/>
+                <w:bCs/>
                 <w:sz w:val="32"/>
                 <w:szCs w:val="32"/>
               </w:rPr>
             </w:pPr>
             <w:r>
               <w:rPr>
+                <w:b/>
+                <w:bCs/>
                 <w:sz w:val="32"/>
                 <w:szCs w:val="32"/>
               </w:rPr>
@@ -202,12 +208,16 @@
               <w:spacing w:before="0" w:line="240" w:lineRule="auto"/>
               <w:jc w:val="center"/>
               <w:rPr>
+                <w:b/>
+                <w:bCs/>
                 <w:sz w:val="32"/>
                 <w:szCs w:val="32"/>
               </w:rPr>
             </w:pPr>
             <w:r>
               <w:rPr>
+                <w:b/>
+                <w:bCs/>
                 <w:sz w:val="32"/>
                 <w:szCs w:val="32"/>
               </w:rPr>
@@ -225,12 +235,16 @@
               <w:ind w:right="-18"/>
               <w:jc w:val="center"/>
               <w:rPr>
+                <w:b/>
+                <w:bCs/>
                 <w:sz w:val="32"/>
                 <w:szCs w:val="32"/>
               </w:rPr>
             </w:pPr>
             <w:r>
               <w:rPr>
+                <w:b/>
+                <w:bCs/>
                 <w:sz w:val="32"/>
                 <w:szCs w:val="32"/>
               </w:rPr>
@@ -1106,6 +1120,7 @@
                 <w:lang w:bidi="ml-IN"/>
               </w:rPr>
             </w:pPr>
+            <w:proofErr w:type="spellStart"/>
             <w:r>
               <w:rPr>
                 <w:rFonts w:cs="Arial"/>
@@ -1115,7 +1130,19 @@
                 <w:szCs w:val="36"/>
                 <w:lang w:bidi="ml-IN"/>
               </w:rPr>
-              <w:t xml:space="preserve">Panchaati No. </w:t>
+              <w:t>Panchaati</w:t>
+            </w:r>
+            <w:proofErr w:type="spellEnd"/>
+            <w:r>
+              <w:rPr>
+                <w:rFonts w:cs="Arial"/>
+                <w:b/>
+                <w:bCs/>
+                <w:sz w:val="28"/>
+                <w:szCs w:val="36"/>
+                <w:lang w:bidi="ml-IN"/>
+              </w:rPr>
+              <w:t xml:space="preserve"> No. </w:t>
             </w:r>
             <w:r>
               <w:rPr>
@@ -1757,6 +1784,7 @@
                 <w:lang w:val="en-IN" w:eastAsia="en-IN" w:bidi="ml-IN"/>
               </w:rPr>
             </w:pPr>
+            <w:proofErr w:type="spellStart"/>
             <w:r>
               <w:rPr>
                 <w:rFonts w:cs="Arial"/>
@@ -1766,7 +1794,19 @@
                 <w:szCs w:val="36"/>
                 <w:lang w:bidi="ml-IN"/>
               </w:rPr>
-              <w:t xml:space="preserve">Panchaati No. </w:t>
+              <w:t>Panchaati</w:t>
+            </w:r>
+            <w:proofErr w:type="spellEnd"/>
+            <w:r>
+              <w:rPr>
+                <w:rFonts w:cs="Arial"/>
+                <w:b/>
+                <w:bCs/>
+                <w:sz w:val="28"/>
+                <w:szCs w:val="36"/>
+                <w:lang w:bidi="ml-IN"/>
+              </w:rPr>
+              <w:t xml:space="preserve"> No. </w:t>
             </w:r>
             <w:r>
               <w:rPr>
@@ -2351,6 +2391,7 @@
                 <w:lang w:val="en-IN" w:eastAsia="en-IN" w:bidi="ml-IN"/>
               </w:rPr>
             </w:pPr>
+            <w:proofErr w:type="spellStart"/>
             <w:r>
               <w:rPr>
                 <w:rFonts w:cs="Arial"/>
@@ -2360,7 +2401,19 @@
                 <w:szCs w:val="36"/>
                 <w:lang w:bidi="ml-IN"/>
               </w:rPr>
-              <w:t xml:space="preserve">Panchaati No. </w:t>
+              <w:t>Panchaati</w:t>
+            </w:r>
+            <w:proofErr w:type="spellEnd"/>
+            <w:r>
+              <w:rPr>
+                <w:rFonts w:cs="Arial"/>
+                <w:b/>
+                <w:bCs/>
+                <w:sz w:val="28"/>
+                <w:szCs w:val="36"/>
+                <w:lang w:bidi="ml-IN"/>
+              </w:rPr>
+              <w:t xml:space="preserve"> No. </w:t>
             </w:r>
             <w:r>
               <w:rPr>
@@ -3097,6 +3150,7 @@
                 <w:lang w:val="en-IN" w:eastAsia="en-IN" w:bidi="ml-IN"/>
               </w:rPr>
             </w:pPr>
+            <w:proofErr w:type="spellStart"/>
             <w:r>
               <w:rPr>
                 <w:rFonts w:cs="Arial"/>
@@ -3106,7 +3160,19 @@
                 <w:szCs w:val="36"/>
                 <w:lang w:bidi="ml-IN"/>
               </w:rPr>
-              <w:t xml:space="preserve">Panchaati No. </w:t>
+              <w:t>Panchaati</w:t>
+            </w:r>
+            <w:proofErr w:type="spellEnd"/>
+            <w:r>
+              <w:rPr>
+                <w:rFonts w:cs="Arial"/>
+                <w:b/>
+                <w:bCs/>
+                <w:sz w:val="28"/>
+                <w:szCs w:val="36"/>
+                <w:lang w:bidi="ml-IN"/>
+              </w:rPr>
+              <w:t xml:space="preserve"> No. </w:t>
             </w:r>
             <w:r>
               <w:rPr>
@@ -3650,58 +3716,6 @@
         </w:rPr>
         <w:t>============</w:t>
       </w:r>
-    </w:p>
-    <w:p>
-      <w:pPr>
-        <w:spacing w:before="0" w:line="240" w:lineRule="auto"/>
-        <w:jc w:val="center"/>
-        <w:rPr>
-          <w:b/>
-          <w:bCs/>
-          <w:sz w:val="32"/>
-          <w:szCs w:val="32"/>
-          <w:u w:val="single"/>
-        </w:rPr>
-      </w:pPr>
-    </w:p>
-    <w:p>
-      <w:pPr>
-        <w:spacing w:before="0" w:line="240" w:lineRule="auto"/>
-        <w:jc w:val="center"/>
-        <w:rPr>
-          <w:b/>
-          <w:bCs/>
-          <w:sz w:val="32"/>
-          <w:szCs w:val="32"/>
-          <w:u w:val="single"/>
-        </w:rPr>
-      </w:pPr>
-    </w:p>
-    <w:p>
-      <w:pPr>
-        <w:spacing w:before="0" w:line="240" w:lineRule="auto"/>
-        <w:jc w:val="center"/>
-        <w:rPr>
-          <w:b/>
-          <w:bCs/>
-          <w:sz w:val="32"/>
-          <w:szCs w:val="32"/>
-          <w:u w:val="single"/>
-        </w:rPr>
-      </w:pPr>
-    </w:p>
-    <w:p>
-      <w:pPr>
-        <w:spacing w:before="0" w:line="240" w:lineRule="auto"/>
-        <w:jc w:val="center"/>
-        <w:rPr>
-          <w:b/>
-          <w:bCs/>
-          <w:sz w:val="32"/>
-          <w:szCs w:val="32"/>
-          <w:u w:val="single"/>
-        </w:rPr>
-      </w:pPr>
     </w:p>
     <w:p>
       <w:pPr>
@@ -3834,16 +3848,14 @@
         <w:spacing w:before="0" w:line="240" w:lineRule="auto"/>
         <w:jc w:val="center"/>
         <w:rPr>
-          <w:bCs/>
-          <w:sz w:val="32"/>
-          <w:szCs w:val="32"/>
+          <w:b/>
+          <w:szCs w:val="24"/>
         </w:rPr>
       </w:pPr>
       <w:r>
         <w:rPr>
-          <w:bCs/>
-          <w:sz w:val="32"/>
-          <w:szCs w:val="32"/>
+          <w:b/>
+          <w:szCs w:val="24"/>
         </w:rPr>
         <w:t>(ignore those which are already incorporated in your book’s version and date)</w:t>
       </w:r>
@@ -4477,6 +4489,7 @@
                 <w:lang w:val="en-IN" w:eastAsia="en-IN" w:bidi="ml-IN"/>
               </w:rPr>
             </w:pPr>
+            <w:proofErr w:type="spellStart"/>
             <w:r>
               <w:rPr>
                 <w:rFonts w:cs="Arial"/>
@@ -4486,8 +4499,19 @@
                 <w:szCs w:val="36"/>
                 <w:lang w:bidi="ml-IN"/>
               </w:rPr>
-              <w:lastRenderedPageBreak/>
-              <w:t>Panchaati No. 14</w:t>
+              <w:t>Panchaati</w:t>
+            </w:r>
+            <w:proofErr w:type="spellEnd"/>
+            <w:r>
+              <w:rPr>
+                <w:rFonts w:cs="Arial"/>
+                <w:b/>
+                <w:bCs/>
+                <w:sz w:val="28"/>
+                <w:szCs w:val="36"/>
+                <w:lang w:bidi="ml-IN"/>
+              </w:rPr>
+              <w:t xml:space="preserve"> No. 14</w:t>
             </w:r>
           </w:p>
         </w:tc>
@@ -4518,7 +4542,6 @@
                 <w:cs/>
                 <w:lang w:bidi="ta-IN"/>
               </w:rPr>
-              <w:lastRenderedPageBreak/>
               <w:t>அ</w:t>
             </w:r>
             <w:r>
@@ -4695,7 +4718,6 @@
                 <w:cs/>
                 <w:lang w:bidi="ta-IN"/>
               </w:rPr>
-              <w:lastRenderedPageBreak/>
               <w:t>ஸோ</w:t>
             </w:r>
             <w:r>
@@ -4880,7 +4902,6 @@
                 <w:cs/>
                 <w:lang w:bidi="ta-IN"/>
               </w:rPr>
-              <w:lastRenderedPageBreak/>
               <w:t>அ</w:t>
             </w:r>
             <w:r>
@@ -5057,7 +5078,6 @@
                 <w:cs/>
                 <w:lang w:bidi="ta-IN"/>
               </w:rPr>
-              <w:lastRenderedPageBreak/>
               <w:t>ஸோ</w:t>
             </w:r>
             <w:r>
@@ -5247,7 +5267,6 @@
                 <w:szCs w:val="32"/>
                 <w:lang w:val="en-IN" w:eastAsia="en-IN" w:bidi="ml-IN"/>
               </w:rPr>
-              <w:lastRenderedPageBreak/>
               <w:t>T.S.1.8.21.1 - Kramam</w:t>
             </w:r>
           </w:p>
@@ -5276,6 +5295,7 @@
                 <w:szCs w:val="36"/>
                 <w:lang w:bidi="ml-IN"/>
               </w:rPr>
+              <w:lastRenderedPageBreak/>
               <w:t>Krama Vaakyam No. 53</w:t>
             </w:r>
           </w:p>
@@ -5294,6 +5314,7 @@
                 <w:lang w:val="en-IN" w:eastAsia="en-IN" w:bidi="ml-IN"/>
               </w:rPr>
             </w:pPr>
+            <w:proofErr w:type="spellStart"/>
             <w:r>
               <w:rPr>
                 <w:rFonts w:cs="Arial"/>
@@ -5303,7 +5324,19 @@
                 <w:szCs w:val="36"/>
                 <w:lang w:bidi="ml-IN"/>
               </w:rPr>
-              <w:t>Panchaati No. 37</w:t>
+              <w:t>Panchaati</w:t>
+            </w:r>
+            <w:proofErr w:type="spellEnd"/>
+            <w:r>
+              <w:rPr>
+                <w:rFonts w:cs="Arial"/>
+                <w:b/>
+                <w:bCs/>
+                <w:sz w:val="28"/>
+                <w:szCs w:val="36"/>
+                <w:lang w:bidi="ml-IN"/>
+              </w:rPr>
+              <w:t xml:space="preserve"> No. 37</w:t>
             </w:r>
           </w:p>
         </w:tc>
@@ -5334,6 +5367,7 @@
                 <w:cs/>
                 <w:lang w:bidi="ta-IN"/>
               </w:rPr>
+              <w:lastRenderedPageBreak/>
               <w:t>இ</w:t>
             </w:r>
             <w:r>
@@ -5393,6 +5427,7 @@
                 <w:cs/>
                 <w:lang w:bidi="ta-IN"/>
               </w:rPr>
+              <w:lastRenderedPageBreak/>
               <w:t>இ</w:t>
             </w:r>
             <w:r>
@@ -5507,6 +5542,7 @@
                 <w:cs/>
                 <w:lang w:bidi="ta-IN"/>
               </w:rPr>
+              <w:lastRenderedPageBreak/>
               <w:t>இ</w:t>
             </w:r>
             <w:r>
@@ -5566,6 +5602,7 @@
                 <w:cs/>
                 <w:lang w:bidi="ta-IN"/>
               </w:rPr>
+              <w:lastRenderedPageBreak/>
               <w:t>இ</w:t>
             </w:r>
             <w:r>
@@ -5751,6 +5788,7 @@
                 <w:szCs w:val="32"/>
                 <w:lang w:val="en-IN" w:eastAsia="en-IN" w:bidi="ml-IN"/>
               </w:rPr>
+              <w:lastRenderedPageBreak/>
               <w:t>T.S.1.8.22.3 - Kramam</w:t>
             </w:r>
           </w:p>
@@ -5797,6 +5835,7 @@
                 <w:lang w:val="en-IN" w:eastAsia="en-IN" w:bidi="ml-IN"/>
               </w:rPr>
             </w:pPr>
+            <w:proofErr w:type="spellStart"/>
             <w:r>
               <w:rPr>
                 <w:rFonts w:cs="Arial"/>
@@ -5806,7 +5845,19 @@
                 <w:szCs w:val="36"/>
                 <w:lang w:bidi="ml-IN"/>
               </w:rPr>
-              <w:t>Panchaati No. 40</w:t>
+              <w:t>Panchaati</w:t>
+            </w:r>
+            <w:proofErr w:type="spellEnd"/>
+            <w:r>
+              <w:rPr>
+                <w:rFonts w:cs="Arial"/>
+                <w:b/>
+                <w:bCs/>
+                <w:sz w:val="28"/>
+                <w:szCs w:val="36"/>
+                <w:lang w:bidi="ml-IN"/>
+              </w:rPr>
+              <w:t xml:space="preserve"> No. 40</w:t>
             </w:r>
           </w:p>
         </w:tc>
@@ -6273,6 +6324,7 @@
                 <w:lang w:val="en-IN" w:eastAsia="en-IN" w:bidi="ml-IN"/>
               </w:rPr>
             </w:pPr>
+            <w:proofErr w:type="spellStart"/>
             <w:r>
               <w:rPr>
                 <w:rFonts w:cs="Arial"/>
@@ -6282,7 +6334,19 @@
                 <w:szCs w:val="36"/>
                 <w:lang w:bidi="ml-IN"/>
               </w:rPr>
-              <w:t>Panchaati No. 42</w:t>
+              <w:t>Panchaati</w:t>
+            </w:r>
+            <w:proofErr w:type="spellEnd"/>
+            <w:r>
+              <w:rPr>
+                <w:rFonts w:cs="Arial"/>
+                <w:b/>
+                <w:bCs/>
+                <w:sz w:val="28"/>
+                <w:szCs w:val="36"/>
+                <w:lang w:bidi="ml-IN"/>
+              </w:rPr>
+              <w:t xml:space="preserve"> No. 42</w:t>
             </w:r>
           </w:p>
         </w:tc>
@@ -6964,6 +7028,90 @@
           <w:u w:val="single"/>
         </w:rPr>
       </w:pPr>
+    </w:p>
+    <w:p>
+      <w:pPr>
+        <w:jc w:val="center"/>
+        <w:rPr>
+          <w:b/>
+          <w:bCs/>
+          <w:sz w:val="32"/>
+          <w:szCs w:val="32"/>
+          <w:u w:val="single"/>
+        </w:rPr>
+      </w:pPr>
+    </w:p>
+    <w:p>
+      <w:pPr>
+        <w:jc w:val="center"/>
+        <w:rPr>
+          <w:b/>
+          <w:bCs/>
+          <w:sz w:val="32"/>
+          <w:szCs w:val="32"/>
+          <w:u w:val="single"/>
+        </w:rPr>
+      </w:pPr>
+    </w:p>
+    <w:p>
+      <w:pPr>
+        <w:jc w:val="center"/>
+        <w:rPr>
+          <w:b/>
+          <w:bCs/>
+          <w:sz w:val="32"/>
+          <w:szCs w:val="32"/>
+          <w:u w:val="single"/>
+        </w:rPr>
+      </w:pPr>
+    </w:p>
+    <w:p>
+      <w:pPr>
+        <w:jc w:val="center"/>
+        <w:rPr>
+          <w:b/>
+          <w:bCs/>
+          <w:sz w:val="32"/>
+          <w:szCs w:val="32"/>
+          <w:u w:val="single"/>
+        </w:rPr>
+      </w:pPr>
+    </w:p>
+    <w:p>
+      <w:pPr>
+        <w:jc w:val="center"/>
+        <w:rPr>
+          <w:b/>
+          <w:bCs/>
+          <w:sz w:val="32"/>
+          <w:szCs w:val="32"/>
+          <w:u w:val="single"/>
+        </w:rPr>
+      </w:pPr>
+    </w:p>
+    <w:p>
+      <w:pPr>
+        <w:jc w:val="center"/>
+        <w:rPr>
+          <w:b/>
+          <w:bCs/>
+          <w:sz w:val="32"/>
+          <w:szCs w:val="32"/>
+          <w:u w:val="single"/>
+        </w:rPr>
+      </w:pPr>
+    </w:p>
+    <w:p>
+      <w:pPr>
+        <w:jc w:val="center"/>
+        <w:rPr>
+          <w:b/>
+          <w:bCs/>
+          <w:sz w:val="32"/>
+          <w:szCs w:val="32"/>
+          <w:u w:val="single"/>
+        </w:rPr>
+      </w:pPr>
       <w:r>
         <w:rPr>
           <w:b/>
@@ -6972,6 +7120,7 @@
           <w:szCs w:val="32"/>
           <w:u w:val="single"/>
         </w:rPr>
+        <w:lastRenderedPageBreak/>
         <w:t xml:space="preserve">TS </w:t>
       </w:r>
       <w:r>
@@ -7237,7 +7386,6 @@
                 <w:szCs w:val="28"/>
                 <w:lang w:val="en-IN" w:eastAsia="en-IN" w:bidi="ml-IN"/>
               </w:rPr>
-              <w:lastRenderedPageBreak/>
               <w:t>T.S.1.8.8.1 - Kramam</w:t>
             </w:r>
           </w:p>
@@ -7287,6 +7435,7 @@
                 <w:lang w:val="en-IN" w:eastAsia="en-IN" w:bidi="ml-IN"/>
               </w:rPr>
             </w:pPr>
+            <w:proofErr w:type="spellStart"/>
             <w:r>
               <w:rPr>
                 <w:rFonts w:cs="Arial"/>
@@ -7296,7 +7445,19 @@
                 <w:szCs w:val="28"/>
                 <w:lang w:bidi="ml-IN"/>
               </w:rPr>
-              <w:t>Panchaati No. 14</w:t>
+              <w:t>Panchaati</w:t>
+            </w:r>
+            <w:proofErr w:type="spellEnd"/>
+            <w:r>
+              <w:rPr>
+                <w:rFonts w:cs="Arial"/>
+                <w:b/>
+                <w:bCs/>
+                <w:sz w:val="28"/>
+                <w:szCs w:val="28"/>
+                <w:lang w:bidi="ml-IN"/>
+              </w:rPr>
+              <w:t xml:space="preserve"> No. 14</w:t>
             </w:r>
           </w:p>
         </w:tc>
@@ -8196,6 +8357,7 @@
                 <w:szCs w:val="36"/>
               </w:rPr>
             </w:pPr>
+            <w:proofErr w:type="spellStart"/>
             <w:r>
               <w:rPr>
                 <w:rFonts w:eastAsia="Times New Roman" w:cs="Arial"/>
@@ -8206,7 +8368,20 @@
                 <w:szCs w:val="28"/>
                 <w:lang w:val="en-IN" w:eastAsia="en-IN" w:bidi="ml-IN"/>
               </w:rPr>
-              <w:t>Panchaati No. 20</w:t>
+              <w:t>Panchaati</w:t>
+            </w:r>
+            <w:proofErr w:type="spellEnd"/>
+            <w:r>
+              <w:rPr>
+                <w:rFonts w:eastAsia="Times New Roman" w:cs="Arial"/>
+                <w:b/>
+                <w:bCs/>
+                <w:color w:val="000000"/>
+                <w:sz w:val="28"/>
+                <w:szCs w:val="28"/>
+                <w:lang w:val="en-IN" w:eastAsia="en-IN" w:bidi="ml-IN"/>
+              </w:rPr>
+              <w:t xml:space="preserve"> No. 20</w:t>
             </w:r>
           </w:p>
         </w:tc>
@@ -8572,6 +8747,7 @@
                 <w:szCs w:val="28"/>
               </w:rPr>
             </w:pPr>
+            <w:proofErr w:type="spellStart"/>
             <w:r>
               <w:rPr>
                 <w:rFonts w:cs="Arial"/>
@@ -8579,7 +8755,17 @@
                 <w:sz w:val="28"/>
                 <w:szCs w:val="28"/>
               </w:rPr>
-              <w:t>Panchaati 25</w:t>
+              <w:t>Panchaati</w:t>
+            </w:r>
+            <w:proofErr w:type="spellEnd"/>
+            <w:r>
+              <w:rPr>
+                <w:rFonts w:cs="Arial"/>
+                <w:b/>
+                <w:sz w:val="28"/>
+                <w:szCs w:val="28"/>
+              </w:rPr>
+              <w:t xml:space="preserve"> 25</w:t>
             </w:r>
           </w:p>
           <w:p>
@@ -10268,7 +10454,27 @@
                 <w:szCs w:val="28"/>
                 <w:lang w:bidi="ta-IN"/>
               </w:rPr>
-              <w:t>at padam end and before vowel</w:t>
+              <w:t xml:space="preserve">at </w:t>
+            </w:r>
+            <w:proofErr w:type="spellStart"/>
+            <w:r>
+              <w:rPr>
+                <w:rFonts w:ascii="Latha" w:hAnsi="Latha" w:cs="Latha"/>
+                <w:sz w:val="28"/>
+                <w:szCs w:val="28"/>
+                <w:lang w:bidi="ta-IN"/>
+              </w:rPr>
+              <w:t>padam</w:t>
+            </w:r>
+            <w:proofErr w:type="spellEnd"/>
+            <w:r>
+              <w:rPr>
+                <w:rFonts w:ascii="Latha" w:hAnsi="Latha" w:cs="Latha"/>
+                <w:sz w:val="28"/>
+                <w:szCs w:val="28"/>
+                <w:lang w:bidi="ta-IN"/>
+              </w:rPr>
+              <w:t xml:space="preserve"> end and before vowel</w:t>
             </w:r>
           </w:p>
         </w:tc>
@@ -10308,6 +10514,7 @@
                 <w:szCs w:val="28"/>
                 <w:lang w:val="en-IN" w:eastAsia="en-IN" w:bidi="ml-IN"/>
               </w:rPr>
+              <w:lastRenderedPageBreak/>
               <w:t>T.S.1.8.18.1 - Kramam</w:t>
             </w:r>
           </w:p>
@@ -10361,6 +10568,7 @@
                 <w:szCs w:val="36"/>
               </w:rPr>
             </w:pPr>
+            <w:proofErr w:type="spellStart"/>
             <w:r>
               <w:rPr>
                 <w:rFonts w:eastAsia="Times New Roman" w:cs="Arial"/>
@@ -10371,7 +10579,20 @@
                 <w:szCs w:val="28"/>
                 <w:lang w:val="en-IN" w:eastAsia="en-IN" w:bidi="ml-IN"/>
               </w:rPr>
-              <w:t>Panchaati No. 34</w:t>
+              <w:t>Panchaati</w:t>
+            </w:r>
+            <w:proofErr w:type="spellEnd"/>
+            <w:r>
+              <w:rPr>
+                <w:rFonts w:eastAsia="Times New Roman" w:cs="Arial"/>
+                <w:b/>
+                <w:bCs/>
+                <w:color w:val="000000"/>
+                <w:sz w:val="28"/>
+                <w:szCs w:val="28"/>
+                <w:lang w:val="en-IN" w:eastAsia="en-IN" w:bidi="ml-IN"/>
+              </w:rPr>
+              <w:t xml:space="preserve"> No. 34</w:t>
             </w:r>
           </w:p>
         </w:tc>
@@ -11351,6 +11572,7 @@
                 <w:lang w:val="en-IN" w:eastAsia="en-IN" w:bidi="ml-IN"/>
               </w:rPr>
             </w:pPr>
+            <w:proofErr w:type="spellStart"/>
             <w:r>
               <w:rPr>
                 <w:rFonts w:eastAsia="Times New Roman" w:cs="Arial"/>
@@ -11361,7 +11583,20 @@
                 <w:szCs w:val="28"/>
                 <w:lang w:val="en-IN" w:eastAsia="en-IN" w:bidi="ml-IN"/>
               </w:rPr>
-              <w:t>Panchaati No. 37</w:t>
+              <w:t>Panchaati</w:t>
+            </w:r>
+            <w:proofErr w:type="spellEnd"/>
+            <w:r>
+              <w:rPr>
+                <w:rFonts w:eastAsia="Times New Roman" w:cs="Arial"/>
+                <w:b/>
+                <w:bCs/>
+                <w:color w:val="000000"/>
+                <w:sz w:val="28"/>
+                <w:szCs w:val="28"/>
+                <w:lang w:val="en-IN" w:eastAsia="en-IN" w:bidi="ml-IN"/>
+              </w:rPr>
+              <w:t xml:space="preserve"> No. 37</w:t>
             </w:r>
           </w:p>
         </w:tc>
@@ -12231,6 +12466,7 @@
                 <w:lang w:val="en-IN" w:eastAsia="en-IN" w:bidi="ml-IN"/>
               </w:rPr>
             </w:pPr>
+            <w:proofErr w:type="spellStart"/>
             <w:r>
               <w:rPr>
                 <w:rFonts w:eastAsia="Times New Roman" w:cs="Arial"/>
@@ -12241,7 +12477,20 @@
                 <w:szCs w:val="28"/>
                 <w:lang w:val="en-IN" w:eastAsia="en-IN" w:bidi="ml-IN"/>
               </w:rPr>
-              <w:t>Panchaati No. 38</w:t>
+              <w:t>Panchaati</w:t>
+            </w:r>
+            <w:proofErr w:type="spellEnd"/>
+            <w:r>
+              <w:rPr>
+                <w:rFonts w:eastAsia="Times New Roman" w:cs="Arial"/>
+                <w:b/>
+                <w:bCs/>
+                <w:color w:val="000000"/>
+                <w:sz w:val="28"/>
+                <w:szCs w:val="28"/>
+                <w:lang w:val="en-IN" w:eastAsia="en-IN" w:bidi="ml-IN"/>
+              </w:rPr>
+              <w:t xml:space="preserve"> No. 38</w:t>
             </w:r>
           </w:p>
         </w:tc>
@@ -13001,6 +13250,7 @@
                 <w:lang w:val="en-IN" w:eastAsia="en-IN" w:bidi="ml-IN"/>
               </w:rPr>
             </w:pPr>
+            <w:proofErr w:type="spellStart"/>
             <w:r>
               <w:rPr>
                 <w:rFonts w:eastAsia="Times New Roman" w:cs="Arial"/>
@@ -13011,7 +13261,20 @@
                 <w:szCs w:val="28"/>
                 <w:lang w:val="en-IN" w:eastAsia="en-IN" w:bidi="ml-IN"/>
               </w:rPr>
-              <w:t>Panchaati No. 39</w:t>
+              <w:t>Panchaati</w:t>
+            </w:r>
+            <w:proofErr w:type="spellEnd"/>
+            <w:r>
+              <w:rPr>
+                <w:rFonts w:eastAsia="Times New Roman" w:cs="Arial"/>
+                <w:b/>
+                <w:bCs/>
+                <w:color w:val="000000"/>
+                <w:sz w:val="28"/>
+                <w:szCs w:val="28"/>
+                <w:lang w:val="en-IN" w:eastAsia="en-IN" w:bidi="ml-IN"/>
+              </w:rPr>
+              <w:t xml:space="preserve"> No. 39</w:t>
             </w:r>
           </w:p>
         </w:tc>
@@ -13435,6 +13698,7 @@
       <w:pBdr>
         <w:top w:val="single" w:sz="4" w:space="1" w:color="auto"/>
       </w:pBdr>
+      <w:jc w:val="right"/>
     </w:pPr>
     <w:r>
       <w:rPr>
@@ -13580,6 +13844,7 @@
       <w:pBdr>
         <w:top w:val="single" w:sz="4" w:space="0" w:color="auto"/>
       </w:pBdr>
+      <w:jc w:val="right"/>
       <w:rPr>
         <w:b/>
         <w:bCs/>
@@ -13668,6 +13933,9 @@
     </w:r>
     <w:r>
       <w:tab/>
+    </w:r>
+    <w:r>
+      <w:t xml:space="preserve">               </w:t>
     </w:r>
     <w:r>
       <w:tab/>

</xml_diff>